<commit_message>
microservice 1 is created
</commit_message>
<xml_diff>
--- a/MS_Steps.docx
+++ b/MS_Steps.docx
@@ -69,7 +69,7 @@
         <w:rPr>
           <w:lang w:val="en-GB"/>
         </w:rPr>
-        <w:t xml:space="preserve"> folder)</w:t>
+        <w:t>)</w:t>
       </w:r>
     </w:p>
     <w:p>
@@ -124,6 +124,111 @@
           <w:lang w:val="en-GB"/>
         </w:rPr>
         <w:t xml:space="preserve"> which contains microservice 1 code.</w:t>
+      </w:r>
+      <w:r>
+        <w:rPr>
+          <w:lang w:val="en-GB"/>
+        </w:rPr>
+        <w:t xml:space="preserve"> This microservice is in .Net core</w:t>
+      </w:r>
+      <w:r>
+        <w:rPr>
+          <w:lang w:val="en-GB"/>
+        </w:rPr>
+        <w:t xml:space="preserve"> 6</w:t>
+      </w:r>
+      <w:r>
+        <w:rPr>
+          <w:lang w:val="en-GB"/>
+        </w:rPr>
+        <w:t xml:space="preserve">. Refer steps </w:t>
+      </w:r>
+      <w:r>
+        <w:rPr>
+          <w:lang w:val="en-GB"/>
+        </w:rPr>
+        <w:t>"C:\tmp\MicroserviceAssignment\MS1\STEPS.txt"</w:t>
+      </w:r>
+      <w:r>
+        <w:rPr>
+          <w:lang w:val="en-GB"/>
+        </w:rPr>
+        <w:t xml:space="preserve"> for creation of microservice 1.</w:t>
+      </w:r>
+    </w:p>
+    <w:p>
+      <w:pPr>
+        <w:pStyle w:val="ListParagraph"/>
+        <w:numPr>
+          <w:ilvl w:val="0"/>
+          <w:numId w:val="1"/>
+        </w:numPr>
+        <w:rPr>
+          <w:lang w:val="en-GB"/>
+        </w:rPr>
+      </w:pPr>
+      <w:r>
+        <w:rPr>
+          <w:lang w:val="en-GB"/>
+        </w:rPr>
+        <w:t xml:space="preserve">Create another folder </w:t>
+      </w:r>
+      <w:r>
+        <w:rPr>
+          <w:lang w:val="en-GB"/>
+        </w:rPr>
+        <w:t>"C:\tmp\MicroserviceAssignment\MS</w:t>
+      </w:r>
+      <w:r>
+        <w:rPr>
+          <w:lang w:val="en-GB"/>
+        </w:rPr>
+        <w:t>2</w:t>
+      </w:r>
+      <w:r>
+        <w:rPr>
+          <w:lang w:val="en-GB"/>
+        </w:rPr>
+        <w:t>"</w:t>
+      </w:r>
+      <w:r>
+        <w:rPr>
+          <w:lang w:val="en-GB"/>
+        </w:rPr>
+        <w:t xml:space="preserve"> </w:t>
+      </w:r>
+      <w:r>
+        <w:rPr>
+          <w:lang w:val="en-GB"/>
+        </w:rPr>
+        <w:t xml:space="preserve">which contains microservice </w:t>
+      </w:r>
+      <w:r>
+        <w:rPr>
+          <w:lang w:val="en-GB"/>
+        </w:rPr>
+        <w:t>2</w:t>
+      </w:r>
+      <w:r>
+        <w:rPr>
+          <w:lang w:val="en-GB"/>
+        </w:rPr>
+        <w:t xml:space="preserve"> code.</w:t>
+      </w:r>
+      <w:r>
+        <w:rPr>
+          <w:lang w:val="en-GB"/>
+        </w:rPr>
+        <w:t xml:space="preserve"> The microservice is </w:t>
+      </w:r>
+      <w:r>
+        <w:rPr>
+          <w:rStyle w:val="Strong"/>
+        </w:rPr>
+        <w:t>auth_svc</w:t>
+      </w:r>
+      <w:r>
+        <w:t xml:space="preserve"> is responsible for user authentication.</w:t>
       </w:r>
     </w:p>
     <w:sectPr>
@@ -670,6 +775,17 @@
       <w:contextualSpacing/>
     </w:pPr>
   </w:style>
+  <w:style w:type="character" w:styleId="Strong">
+    <w:name w:val="Strong"/>
+    <w:basedOn w:val="DefaultParagraphFont"/>
+    <w:uiPriority w:val="22"/>
+    <w:qFormat/>
+    <w:rsid w:val="00762267"/>
+    <w:rPr>
+      <w:b/>
+      <w:bCs/>
+    </w:rPr>
+  </w:style>
 </w:styles>
 </file>
 

</xml_diff>

<commit_message>
service 2 is added
</commit_message>
<xml_diff>
--- a/MS_Steps.docx
+++ b/MS_Steps.docx
@@ -22,6 +22,12 @@
           <w:lang w:val="en-GB"/>
         </w:rPr>
       </w:pPr>
+      <w:r>
+        <w:rPr>
+          <w:lang w:val="en-GB"/>
+        </w:rPr>
+        <w:t>Assumptions : We have already done software installations:</w:t>
+      </w:r>
     </w:p>
     <w:p>
       <w:pPr>
@@ -95,6 +101,278 @@
         </w:rPr>
         <w:t>MicroserviceAssignment</w:t>
       </w:r>
+    </w:p>
+    <w:p>
+      <w:pPr>
+        <w:pStyle w:val="ListParagraph"/>
+        <w:numPr>
+          <w:ilvl w:val="0"/>
+          <w:numId w:val="1"/>
+        </w:numPr>
+        <w:rPr>
+          <w:lang w:val="en-GB"/>
+        </w:rPr>
+      </w:pPr>
+      <w:r>
+        <w:rPr>
+          <w:lang w:val="en-GB"/>
+        </w:rPr>
+        <w:t xml:space="preserve">Check necessary softwares: </w:t>
+      </w:r>
+      <w:r>
+        <w:rPr>
+          <w:lang w:val="en-GB"/>
+        </w:rPr>
+        <w:t xml:space="preserve">Open command Prompt at folder </w:t>
+      </w:r>
+      <w:r>
+        <w:rPr>
+          <w:lang w:val="en-GB"/>
+        </w:rPr>
+        <w:t>‘</w:t>
+      </w:r>
+      <w:r>
+        <w:rPr>
+          <w:lang w:val="en-GB"/>
+        </w:rPr>
+        <w:t>C:\tmp\MicroserviceAssignment</w:t>
+      </w:r>
+      <w:r>
+        <w:rPr>
+          <w:lang w:val="en-GB"/>
+        </w:rPr>
+        <w:t>\</w:t>
+      </w:r>
+      <w:r>
+        <w:rPr>
+          <w:lang w:val="en-GB"/>
+        </w:rPr>
+        <w:t xml:space="preserve">’ </w:t>
+      </w:r>
+      <w:r>
+        <w:rPr>
+          <w:lang w:val="en-GB"/>
+        </w:rPr>
+        <w:t>and give following commands:-</w:t>
+      </w:r>
+    </w:p>
+    <w:p>
+      <w:pPr>
+        <w:pStyle w:val="ListParagraph"/>
+        <w:rPr>
+          <w:lang w:val="en-GB"/>
+        </w:rPr>
+      </w:pPr>
+      <w:r>
+        <w:rPr>
+          <w:lang w:val="en-GB"/>
+        </w:rPr>
+        <w:t>C:\tmp\MicroserviceAssignment&gt;</w:t>
+      </w:r>
+      <w:r>
+        <w:rPr>
+          <w:b/>
+          <w:bCs/>
+          <w:lang w:val="en-GB"/>
+        </w:rPr>
+        <w:t>kubectl version --client</w:t>
+      </w:r>
+    </w:p>
+    <w:p>
+      <w:pPr>
+        <w:pStyle w:val="ListParagraph"/>
+        <w:rPr>
+          <w:lang w:val="en-GB"/>
+        </w:rPr>
+      </w:pPr>
+      <w:r>
+        <w:rPr>
+          <w:lang w:val="en-GB"/>
+        </w:rPr>
+        <w:t>WARNING: This version information is deprecated and will be replaced with the output from kubectl version --short.  Use --output=yaml|json to get the full version.</w:t>
+      </w:r>
+    </w:p>
+    <w:p>
+      <w:pPr>
+        <w:pStyle w:val="ListParagraph"/>
+        <w:rPr>
+          <w:lang w:val="en-GB"/>
+        </w:rPr>
+      </w:pPr>
+      <w:r>
+        <w:rPr>
+          <w:lang w:val="en-GB"/>
+        </w:rPr>
+        <w:t>Client Version: version.Info{Major:"1", Minor:"27", GitVersion:"v1.27.2", GitCommit:"7f6f68fdabc4df88cfea2dcf9a19b2b830f1e647", GitTreeState:"clean", BuildDate:"2023-05-17T14:20:07Z", GoVersion:"go1.20.4", Compiler:"gc", Platform:"windows/amd64"}</w:t>
+      </w:r>
+    </w:p>
+    <w:p>
+      <w:pPr>
+        <w:pStyle w:val="ListParagraph"/>
+        <w:rPr>
+          <w:lang w:val="en-GB"/>
+        </w:rPr>
+      </w:pPr>
+      <w:r>
+        <w:rPr>
+          <w:lang w:val="en-GB"/>
+        </w:rPr>
+        <w:t>Kustomize Version: v5.0.1</w:t>
+      </w:r>
+    </w:p>
+    <w:p>
+      <w:pPr>
+        <w:pStyle w:val="ListParagraph"/>
+        <w:rPr>
+          <w:lang w:val="en-GB"/>
+        </w:rPr>
+      </w:pPr>
+    </w:p>
+    <w:p>
+      <w:pPr>
+        <w:pStyle w:val="ListParagraph"/>
+        <w:rPr>
+          <w:lang w:val="en-GB"/>
+        </w:rPr>
+      </w:pPr>
+      <w:r>
+        <w:rPr>
+          <w:lang w:val="en-GB"/>
+        </w:rPr>
+        <w:t>C:\tmp\MicroserviceAssignment&gt;</w:t>
+      </w:r>
+      <w:r>
+        <w:rPr>
+          <w:b/>
+          <w:bCs/>
+          <w:lang w:val="en-GB"/>
+        </w:rPr>
+        <w:t>docker --version</w:t>
+      </w:r>
+    </w:p>
+    <w:p>
+      <w:pPr>
+        <w:pStyle w:val="ListParagraph"/>
+        <w:rPr>
+          <w:lang w:val="en-GB"/>
+        </w:rPr>
+      </w:pPr>
+      <w:r>
+        <w:rPr>
+          <w:lang w:val="en-GB"/>
+        </w:rPr>
+        <w:t>Docker version 24.0.2, build cb74dfc</w:t>
+      </w:r>
+    </w:p>
+    <w:p>
+      <w:pPr>
+        <w:pStyle w:val="ListParagraph"/>
+        <w:rPr>
+          <w:lang w:val="en-GB"/>
+        </w:rPr>
+      </w:pPr>
+    </w:p>
+    <w:p>
+      <w:pPr>
+        <w:pStyle w:val="ListParagraph"/>
+        <w:rPr>
+          <w:lang w:val="en-GB"/>
+        </w:rPr>
+      </w:pPr>
+      <w:r>
+        <w:rPr>
+          <w:lang w:val="en-GB"/>
+        </w:rPr>
+        <w:t>C:\tmp\MicroserviceAssignment&gt;</w:t>
+      </w:r>
+      <w:r>
+        <w:rPr>
+          <w:b/>
+          <w:bCs/>
+          <w:lang w:val="en-GB"/>
+        </w:rPr>
+        <w:t>docker-compose --version</w:t>
+      </w:r>
+    </w:p>
+    <w:p>
+      <w:pPr>
+        <w:pStyle w:val="ListParagraph"/>
+        <w:rPr>
+          <w:lang w:val="en-GB"/>
+        </w:rPr>
+      </w:pPr>
+      <w:r>
+        <w:rPr>
+          <w:lang w:val="en-GB"/>
+        </w:rPr>
+        <w:t>Docker Compose version v2.19.1</w:t>
+      </w:r>
+    </w:p>
+    <w:p>
+      <w:pPr>
+        <w:pStyle w:val="ListParagraph"/>
+        <w:rPr>
+          <w:lang w:val="en-GB"/>
+        </w:rPr>
+      </w:pPr>
+    </w:p>
+    <w:p>
+      <w:pPr>
+        <w:pStyle w:val="ListParagraph"/>
+        <w:rPr>
+          <w:lang w:val="en-GB"/>
+        </w:rPr>
+      </w:pPr>
+      <w:r>
+        <w:rPr>
+          <w:lang w:val="en-GB"/>
+        </w:rPr>
+        <w:t>C:\tmp\MicroserviceAssignment&gt;</w:t>
+      </w:r>
+      <w:r>
+        <w:rPr>
+          <w:b/>
+          <w:bCs/>
+          <w:lang w:val="en-GB"/>
+        </w:rPr>
+        <w:t>minikube version</w:t>
+      </w:r>
+    </w:p>
+    <w:p>
+      <w:pPr>
+        <w:pStyle w:val="ListParagraph"/>
+        <w:rPr>
+          <w:lang w:val="en-GB"/>
+        </w:rPr>
+      </w:pPr>
+      <w:r>
+        <w:rPr>
+          <w:lang w:val="en-GB"/>
+        </w:rPr>
+        <w:t>minikube version: v1.30.1</w:t>
+      </w:r>
+    </w:p>
+    <w:p>
+      <w:pPr>
+        <w:pStyle w:val="ListParagraph"/>
+        <w:rPr>
+          <w:lang w:val="en-GB"/>
+        </w:rPr>
+      </w:pPr>
+      <w:r>
+        <w:rPr>
+          <w:lang w:val="en-GB"/>
+        </w:rPr>
+        <w:t>commit: 08896fd1dc362c097c925146c4a0d0dac715ace0</w:t>
+      </w:r>
+    </w:p>
+    <w:p>
+      <w:pPr>
+        <w:pStyle w:val="ListParagraph"/>
+        <w:rPr>
+          <w:lang w:val="en-GB"/>
+        </w:rPr>
+      </w:pPr>
     </w:p>
     <w:p>
       <w:pPr>

</xml_diff>